<commit_message>
se realizo seo y se agregaron los meta
</commit_message>
<xml_diff>
--- a/seo/Seo.docx
+++ b/seo/Seo.docx
@@ -12,7 +12,1234 @@
         <w:rPr>
           <w:lang w:val="es-ES"/>
         </w:rPr>
-        <w:t>Archivo para explicar que hice de seo</w:t>
+        <w:t>Se agrego archivo sitemap.xml</w:t>
+      </w:r>
+    </w:p>
+    <w:p>
+      <w:pPr>
+        <w:rPr>
+          <w:lang w:val="es-ES"/>
+        </w:rPr>
+      </w:pPr>
+      <w:r>
+        <w:rPr>
+          <w:lang w:val="es-ES"/>
+        </w:rPr>
+        <w:t xml:space="preserve">Se modifico todos los h2 a h1 para mejorar </w:t>
+      </w:r>
+      <w:proofErr w:type="gramStart"/>
+      <w:r>
+        <w:rPr>
+          <w:lang w:val="es-ES"/>
+        </w:rPr>
+        <w:t>el seo</w:t>
+      </w:r>
+      <w:proofErr w:type="gramEnd"/>
+      <w:r>
+        <w:rPr>
+          <w:lang w:val="es-ES"/>
+        </w:rPr>
+        <w:t>.</w:t>
+      </w:r>
+    </w:p>
+    <w:p>
+      <w:pPr>
+        <w:rPr>
+          <w:lang w:val="es-ES"/>
+        </w:rPr>
+      </w:pPr>
+      <w:r>
+        <w:rPr>
+          <w:lang w:val="es-ES"/>
+        </w:rPr>
+        <w:t xml:space="preserve">Se redujo el tamaño de las imágenes a través de la pagina </w:t>
+      </w:r>
+      <w:r>
+        <w:rPr>
+          <w:lang w:val="es-ES"/>
+        </w:rPr>
+        <w:t>https://tinypng.com/</w:t>
+      </w:r>
+    </w:p>
+    <w:p>
+      <w:pPr>
+        <w:rPr>
+          <w:lang w:val="es-ES"/>
+        </w:rPr>
+      </w:pPr>
+      <w:r>
+        <w:rPr>
+          <w:lang w:val="es-ES"/>
+        </w:rPr>
+        <w:t xml:space="preserve">Se agregaron </w:t>
+      </w:r>
+      <w:proofErr w:type="gramStart"/>
+      <w:r>
+        <w:rPr>
+          <w:lang w:val="es-ES"/>
+        </w:rPr>
+        <w:t>los meta</w:t>
+      </w:r>
+      <w:proofErr w:type="gramEnd"/>
+      <w:r>
+        <w:rPr>
+          <w:lang w:val="es-ES"/>
+        </w:rPr>
+        <w:t xml:space="preserve"> </w:t>
+      </w:r>
+      <w:proofErr w:type="spellStart"/>
+      <w:r>
+        <w:rPr>
+          <w:lang w:val="es-ES"/>
+        </w:rPr>
+        <w:t>keywords</w:t>
+      </w:r>
+      <w:proofErr w:type="spellEnd"/>
+      <w:r>
+        <w:rPr>
+          <w:lang w:val="es-ES"/>
+        </w:rPr>
+        <w:t xml:space="preserve"> y </w:t>
+      </w:r>
+      <w:proofErr w:type="spellStart"/>
+      <w:r>
+        <w:rPr>
+          <w:lang w:val="es-ES"/>
+        </w:rPr>
+        <w:t>description</w:t>
+      </w:r>
+      <w:proofErr w:type="spellEnd"/>
+      <w:r>
+        <w:rPr>
+          <w:lang w:val="es-ES"/>
+        </w:rPr>
+        <w:t>.</w:t>
+      </w:r>
+    </w:p>
+    <w:p>
+      <w:pPr>
+        <w:rPr>
+          <w:lang w:val="es-ES"/>
+        </w:rPr>
+      </w:pPr>
+    </w:p>
+    <w:p>
+      <w:pPr>
+        <w:rPr>
+          <w:lang w:val="es-ES"/>
+        </w:rPr>
+      </w:pPr>
+      <w:r>
+        <w:rPr>
+          <w:lang w:val="es-ES"/>
+        </w:rPr>
+        <w:t xml:space="preserve">&lt;meta </w:t>
+      </w:r>
+      <w:proofErr w:type="spellStart"/>
+      <w:r>
+        <w:rPr>
+          <w:lang w:val="es-ES"/>
+        </w:rPr>
+        <w:t>name</w:t>
+      </w:r>
+      <w:proofErr w:type="spellEnd"/>
+      <w:r>
+        <w:rPr>
+          <w:lang w:val="es-ES"/>
+        </w:rPr>
+        <w:t>="</w:t>
+      </w:r>
+      <w:proofErr w:type="spellStart"/>
+      <w:r>
+        <w:rPr>
+          <w:lang w:val="es-ES"/>
+        </w:rPr>
+        <w:t>keywords</w:t>
+      </w:r>
+      <w:proofErr w:type="spellEnd"/>
+      <w:r>
+        <w:rPr>
+          <w:lang w:val="es-ES"/>
+        </w:rPr>
+        <w:t xml:space="preserve">" </w:t>
+      </w:r>
+      <w:proofErr w:type="spellStart"/>
+      <w:r>
+        <w:rPr>
+          <w:lang w:val="es-ES"/>
+        </w:rPr>
+        <w:t>content</w:t>
+      </w:r>
+      <w:proofErr w:type="spellEnd"/>
+      <w:r>
+        <w:rPr>
+          <w:lang w:val="es-ES"/>
+        </w:rPr>
+        <w:t xml:space="preserve">="Home, </w:t>
+      </w:r>
+      <w:proofErr w:type="spellStart"/>
+      <w:r>
+        <w:rPr>
+          <w:lang w:val="es-ES"/>
+        </w:rPr>
+        <w:t>Dali</w:t>
+      </w:r>
+      <w:proofErr w:type="spellEnd"/>
+      <w:r>
+        <w:rPr>
+          <w:lang w:val="es-ES"/>
+        </w:rPr>
+        <w:t xml:space="preserve">, </w:t>
+      </w:r>
+      <w:proofErr w:type="spellStart"/>
+      <w:r>
+        <w:rPr>
+          <w:lang w:val="es-ES"/>
+        </w:rPr>
+        <w:t>Nails</w:t>
+      </w:r>
+      <w:proofErr w:type="spellEnd"/>
+      <w:r>
+        <w:rPr>
+          <w:lang w:val="es-ES"/>
+        </w:rPr>
+        <w:t xml:space="preserve">, Uñas, Pestañas, colores, </w:t>
+      </w:r>
+      <w:proofErr w:type="spellStart"/>
+      <w:r>
+        <w:rPr>
+          <w:lang w:val="es-ES"/>
+        </w:rPr>
+        <w:t>Depilacion</w:t>
+      </w:r>
+      <w:proofErr w:type="spellEnd"/>
+      <w:r>
+        <w:rPr>
+          <w:lang w:val="es-ES"/>
+        </w:rPr>
+        <w:t>, Definitiva"&gt;</w:t>
+      </w:r>
+    </w:p>
+    <w:p>
+      <w:pPr>
+        <w:rPr>
+          <w:lang w:val="es-ES"/>
+        </w:rPr>
+      </w:pPr>
+      <w:r>
+        <w:rPr>
+          <w:lang w:val="es-ES"/>
+        </w:rPr>
+        <w:t xml:space="preserve">&lt;meta </w:t>
+      </w:r>
+      <w:proofErr w:type="spellStart"/>
+      <w:r>
+        <w:rPr>
+          <w:lang w:val="es-ES"/>
+        </w:rPr>
+        <w:t>name</w:t>
+      </w:r>
+      <w:proofErr w:type="spellEnd"/>
+      <w:r>
+        <w:rPr>
+          <w:lang w:val="es-ES"/>
+        </w:rPr>
+        <w:t>="</w:t>
+      </w:r>
+      <w:proofErr w:type="spellStart"/>
+      <w:r>
+        <w:rPr>
+          <w:lang w:val="es-ES"/>
+        </w:rPr>
+        <w:t>keywords</w:t>
+      </w:r>
+      <w:proofErr w:type="spellEnd"/>
+      <w:r>
+        <w:rPr>
+          <w:lang w:val="es-ES"/>
+        </w:rPr>
+        <w:t xml:space="preserve">" </w:t>
+      </w:r>
+      <w:proofErr w:type="spellStart"/>
+      <w:r>
+        <w:rPr>
+          <w:lang w:val="es-ES"/>
+        </w:rPr>
+        <w:t>content</w:t>
+      </w:r>
+      <w:proofErr w:type="spellEnd"/>
+      <w:r>
+        <w:rPr>
+          <w:lang w:val="es-ES"/>
+        </w:rPr>
+        <w:t>="</w:t>
+      </w:r>
+      <w:r>
+        <w:rPr>
+          <w:lang w:val="es-ES"/>
+        </w:rPr>
+        <w:t>Nuestras Artistas</w:t>
+      </w:r>
+      <w:r>
+        <w:rPr>
+          <w:lang w:val="es-ES"/>
+        </w:rPr>
+        <w:t xml:space="preserve">, </w:t>
+      </w:r>
+      <w:proofErr w:type="spellStart"/>
+      <w:r>
+        <w:rPr>
+          <w:lang w:val="es-ES"/>
+        </w:rPr>
+        <w:t>Dali</w:t>
+      </w:r>
+      <w:proofErr w:type="spellEnd"/>
+      <w:r>
+        <w:rPr>
+          <w:lang w:val="es-ES"/>
+        </w:rPr>
+        <w:t xml:space="preserve">, </w:t>
+      </w:r>
+      <w:proofErr w:type="spellStart"/>
+      <w:r>
+        <w:rPr>
+          <w:lang w:val="es-ES"/>
+        </w:rPr>
+        <w:t>Nails</w:t>
+      </w:r>
+      <w:proofErr w:type="spellEnd"/>
+      <w:r>
+        <w:rPr>
+          <w:lang w:val="es-ES"/>
+        </w:rPr>
+        <w:t xml:space="preserve">, Uñas, Pestañas, colores, </w:t>
+      </w:r>
+      <w:proofErr w:type="spellStart"/>
+      <w:r>
+        <w:rPr>
+          <w:lang w:val="es-ES"/>
+        </w:rPr>
+        <w:t>Depilacion</w:t>
+      </w:r>
+      <w:proofErr w:type="spellEnd"/>
+      <w:r>
+        <w:rPr>
+          <w:lang w:val="es-ES"/>
+        </w:rPr>
+        <w:t>, Definitiva"&gt;</w:t>
+      </w:r>
+    </w:p>
+    <w:p>
+      <w:pPr>
+        <w:rPr>
+          <w:lang w:val="es-ES"/>
+        </w:rPr>
+      </w:pPr>
+      <w:r>
+        <w:rPr>
+          <w:lang w:val="es-ES"/>
+        </w:rPr>
+        <w:t xml:space="preserve">&lt;meta </w:t>
+      </w:r>
+      <w:proofErr w:type="spellStart"/>
+      <w:r>
+        <w:rPr>
+          <w:lang w:val="es-ES"/>
+        </w:rPr>
+        <w:t>name</w:t>
+      </w:r>
+      <w:proofErr w:type="spellEnd"/>
+      <w:r>
+        <w:rPr>
+          <w:lang w:val="es-ES"/>
+        </w:rPr>
+        <w:t>="</w:t>
+      </w:r>
+      <w:proofErr w:type="spellStart"/>
+      <w:r>
+        <w:rPr>
+          <w:lang w:val="es-ES"/>
+        </w:rPr>
+        <w:t>keywords</w:t>
+      </w:r>
+      <w:proofErr w:type="spellEnd"/>
+      <w:r>
+        <w:rPr>
+          <w:lang w:val="es-ES"/>
+        </w:rPr>
+        <w:t xml:space="preserve">" </w:t>
+      </w:r>
+      <w:proofErr w:type="spellStart"/>
+      <w:r>
+        <w:rPr>
+          <w:lang w:val="es-ES"/>
+        </w:rPr>
+        <w:t>content</w:t>
+      </w:r>
+      <w:proofErr w:type="spellEnd"/>
+      <w:r>
+        <w:rPr>
+          <w:lang w:val="es-ES"/>
+        </w:rPr>
+        <w:t>="</w:t>
+      </w:r>
+      <w:r>
+        <w:rPr>
+          <w:lang w:val="es-ES"/>
+        </w:rPr>
+        <w:t>Nuestro, Arte</w:t>
+      </w:r>
+      <w:r>
+        <w:rPr>
+          <w:lang w:val="es-ES"/>
+        </w:rPr>
+        <w:t xml:space="preserve">, </w:t>
+      </w:r>
+      <w:proofErr w:type="spellStart"/>
+      <w:r>
+        <w:rPr>
+          <w:lang w:val="es-ES"/>
+        </w:rPr>
+        <w:t>Dali</w:t>
+      </w:r>
+      <w:proofErr w:type="spellEnd"/>
+      <w:r>
+        <w:rPr>
+          <w:lang w:val="es-ES"/>
+        </w:rPr>
+        <w:t xml:space="preserve">, </w:t>
+      </w:r>
+      <w:proofErr w:type="spellStart"/>
+      <w:r>
+        <w:rPr>
+          <w:lang w:val="es-ES"/>
+        </w:rPr>
+        <w:t>Nails</w:t>
+      </w:r>
+      <w:proofErr w:type="spellEnd"/>
+      <w:r>
+        <w:rPr>
+          <w:lang w:val="es-ES"/>
+        </w:rPr>
+        <w:t xml:space="preserve">, Uñas, Pestañas, colores, </w:t>
+      </w:r>
+      <w:proofErr w:type="spellStart"/>
+      <w:r>
+        <w:rPr>
+          <w:lang w:val="es-ES"/>
+        </w:rPr>
+        <w:t>Depilacion</w:t>
+      </w:r>
+      <w:proofErr w:type="spellEnd"/>
+      <w:r>
+        <w:rPr>
+          <w:lang w:val="es-ES"/>
+        </w:rPr>
+        <w:t>, Definitiva"&gt;</w:t>
+      </w:r>
+    </w:p>
+    <w:p>
+      <w:pPr>
+        <w:rPr>
+          <w:lang w:val="es-ES"/>
+        </w:rPr>
+      </w:pPr>
+      <w:r>
+        <w:rPr>
+          <w:lang w:val="es-ES"/>
+        </w:rPr>
+        <w:t xml:space="preserve">&lt;meta </w:t>
+      </w:r>
+      <w:proofErr w:type="spellStart"/>
+      <w:r>
+        <w:rPr>
+          <w:lang w:val="es-ES"/>
+        </w:rPr>
+        <w:t>name</w:t>
+      </w:r>
+      <w:proofErr w:type="spellEnd"/>
+      <w:r>
+        <w:rPr>
+          <w:lang w:val="es-ES"/>
+        </w:rPr>
+        <w:t>="</w:t>
+      </w:r>
+      <w:proofErr w:type="spellStart"/>
+      <w:r>
+        <w:rPr>
+          <w:lang w:val="es-ES"/>
+        </w:rPr>
+        <w:t>keywords</w:t>
+      </w:r>
+      <w:proofErr w:type="spellEnd"/>
+      <w:r>
+        <w:rPr>
+          <w:lang w:val="es-ES"/>
+        </w:rPr>
+        <w:t xml:space="preserve">" </w:t>
+      </w:r>
+      <w:proofErr w:type="spellStart"/>
+      <w:r>
+        <w:rPr>
+          <w:lang w:val="es-ES"/>
+        </w:rPr>
+        <w:t>content</w:t>
+      </w:r>
+      <w:proofErr w:type="spellEnd"/>
+      <w:r>
+        <w:rPr>
+          <w:lang w:val="es-ES"/>
+        </w:rPr>
+        <w:t>="</w:t>
+      </w:r>
+      <w:proofErr w:type="gramStart"/>
+      <w:r>
+        <w:rPr>
+          <w:lang w:val="es-ES"/>
+        </w:rPr>
+        <w:t>Quienes ,</w:t>
+      </w:r>
+      <w:proofErr w:type="gramEnd"/>
+      <w:r>
+        <w:rPr>
+          <w:lang w:val="es-ES"/>
+        </w:rPr>
+        <w:t xml:space="preserve"> Somos</w:t>
+      </w:r>
+      <w:r>
+        <w:rPr>
+          <w:lang w:val="es-ES"/>
+        </w:rPr>
+        <w:t xml:space="preserve">, </w:t>
+      </w:r>
+      <w:proofErr w:type="spellStart"/>
+      <w:r>
+        <w:rPr>
+          <w:lang w:val="es-ES"/>
+        </w:rPr>
+        <w:t>Dali</w:t>
+      </w:r>
+      <w:proofErr w:type="spellEnd"/>
+      <w:r>
+        <w:rPr>
+          <w:lang w:val="es-ES"/>
+        </w:rPr>
+        <w:t xml:space="preserve">, </w:t>
+      </w:r>
+      <w:proofErr w:type="spellStart"/>
+      <w:r>
+        <w:rPr>
+          <w:lang w:val="es-ES"/>
+        </w:rPr>
+        <w:t>Nails</w:t>
+      </w:r>
+      <w:proofErr w:type="spellEnd"/>
+      <w:r>
+        <w:rPr>
+          <w:lang w:val="es-ES"/>
+        </w:rPr>
+        <w:t xml:space="preserve">, Uñas, Pestañas, colores, </w:t>
+      </w:r>
+      <w:proofErr w:type="spellStart"/>
+      <w:r>
+        <w:rPr>
+          <w:lang w:val="es-ES"/>
+        </w:rPr>
+        <w:t>Depilacion</w:t>
+      </w:r>
+      <w:proofErr w:type="spellEnd"/>
+      <w:r>
+        <w:rPr>
+          <w:lang w:val="es-ES"/>
+        </w:rPr>
+        <w:t>, Definitiva"&gt;</w:t>
+      </w:r>
+    </w:p>
+    <w:p>
+      <w:pPr>
+        <w:rPr>
+          <w:lang w:val="es-ES"/>
+        </w:rPr>
+      </w:pPr>
+      <w:r>
+        <w:rPr>
+          <w:lang w:val="es-ES"/>
+        </w:rPr>
+        <w:t xml:space="preserve">&lt;meta </w:t>
+      </w:r>
+      <w:proofErr w:type="spellStart"/>
+      <w:r>
+        <w:rPr>
+          <w:lang w:val="es-ES"/>
+        </w:rPr>
+        <w:t>name</w:t>
+      </w:r>
+      <w:proofErr w:type="spellEnd"/>
+      <w:r>
+        <w:rPr>
+          <w:lang w:val="es-ES"/>
+        </w:rPr>
+        <w:t>="</w:t>
+      </w:r>
+      <w:proofErr w:type="spellStart"/>
+      <w:r>
+        <w:rPr>
+          <w:lang w:val="es-ES"/>
+        </w:rPr>
+        <w:t>keywords</w:t>
+      </w:r>
+      <w:proofErr w:type="spellEnd"/>
+      <w:r>
+        <w:rPr>
+          <w:lang w:val="es-ES"/>
+        </w:rPr>
+        <w:t xml:space="preserve">" </w:t>
+      </w:r>
+      <w:proofErr w:type="spellStart"/>
+      <w:r>
+        <w:rPr>
+          <w:lang w:val="es-ES"/>
+        </w:rPr>
+        <w:t>content</w:t>
+      </w:r>
+      <w:proofErr w:type="spellEnd"/>
+      <w:r>
+        <w:rPr>
+          <w:lang w:val="es-ES"/>
+        </w:rPr>
+        <w:t>="</w:t>
+      </w:r>
+      <w:proofErr w:type="spellStart"/>
+      <w:r>
+        <w:rPr>
+          <w:lang w:val="es-ES"/>
+        </w:rPr>
+        <w:t>Contactanos</w:t>
+      </w:r>
+      <w:proofErr w:type="spellEnd"/>
+      <w:r>
+        <w:rPr>
+          <w:lang w:val="es-ES"/>
+        </w:rPr>
+        <w:t xml:space="preserve">, </w:t>
+      </w:r>
+      <w:proofErr w:type="spellStart"/>
+      <w:r>
+        <w:rPr>
+          <w:lang w:val="es-ES"/>
+        </w:rPr>
+        <w:t>Dali</w:t>
+      </w:r>
+      <w:proofErr w:type="spellEnd"/>
+      <w:r>
+        <w:rPr>
+          <w:lang w:val="es-ES"/>
+        </w:rPr>
+        <w:t xml:space="preserve">, </w:t>
+      </w:r>
+      <w:proofErr w:type="spellStart"/>
+      <w:r>
+        <w:rPr>
+          <w:lang w:val="es-ES"/>
+        </w:rPr>
+        <w:t>Nails</w:t>
+      </w:r>
+      <w:proofErr w:type="spellEnd"/>
+      <w:r>
+        <w:rPr>
+          <w:lang w:val="es-ES"/>
+        </w:rPr>
+        <w:t xml:space="preserve">, Uñas, Pestañas, colores, </w:t>
+      </w:r>
+      <w:proofErr w:type="spellStart"/>
+      <w:r>
+        <w:rPr>
+          <w:lang w:val="es-ES"/>
+        </w:rPr>
+        <w:t>Depilacion</w:t>
+      </w:r>
+      <w:proofErr w:type="spellEnd"/>
+      <w:r>
+        <w:rPr>
+          <w:lang w:val="es-ES"/>
+        </w:rPr>
+        <w:t>, Definitiva"&gt;</w:t>
+      </w:r>
+    </w:p>
+    <w:p>
+      <w:pPr>
+        <w:rPr>
+          <w:lang w:val="es-ES"/>
+        </w:rPr>
+      </w:pPr>
+    </w:p>
+    <w:p>
+      <w:pPr>
+        <w:rPr>
+          <w:lang w:val="es-ES"/>
+        </w:rPr>
+      </w:pPr>
+      <w:r>
+        <w:rPr>
+          <w:lang w:val="es-ES"/>
+        </w:rPr>
+        <w:t xml:space="preserve">&lt;meta </w:t>
+      </w:r>
+      <w:proofErr w:type="spellStart"/>
+      <w:r>
+        <w:rPr>
+          <w:lang w:val="es-ES"/>
+        </w:rPr>
+        <w:t>name</w:t>
+      </w:r>
+      <w:proofErr w:type="spellEnd"/>
+      <w:r>
+        <w:rPr>
+          <w:lang w:val="es-ES"/>
+        </w:rPr>
+        <w:t>="</w:t>
+      </w:r>
+      <w:proofErr w:type="spellStart"/>
+      <w:r>
+        <w:rPr>
+          <w:lang w:val="es-ES"/>
+        </w:rPr>
+        <w:t>description</w:t>
+      </w:r>
+      <w:proofErr w:type="spellEnd"/>
+      <w:r>
+        <w:rPr>
+          <w:lang w:val="es-ES"/>
+        </w:rPr>
+        <w:t xml:space="preserve">" </w:t>
+      </w:r>
+      <w:proofErr w:type="spellStart"/>
+      <w:r>
+        <w:rPr>
+          <w:lang w:val="es-ES"/>
+        </w:rPr>
+        <w:t>content</w:t>
+      </w:r>
+      <w:proofErr w:type="spellEnd"/>
+      <w:r>
+        <w:rPr>
+          <w:lang w:val="es-ES"/>
+        </w:rPr>
+        <w:t xml:space="preserve">="Bienvenidas a </w:t>
+      </w:r>
+      <w:proofErr w:type="spellStart"/>
+      <w:r>
+        <w:rPr>
+          <w:lang w:val="es-ES"/>
+        </w:rPr>
+        <w:t>Dali</w:t>
+      </w:r>
+      <w:proofErr w:type="spellEnd"/>
+      <w:r>
+        <w:rPr>
+          <w:lang w:val="es-ES"/>
+        </w:rPr>
+        <w:t xml:space="preserve"> </w:t>
+      </w:r>
+      <w:proofErr w:type="spellStart"/>
+      <w:r>
+        <w:rPr>
+          <w:lang w:val="es-ES"/>
+        </w:rPr>
+        <w:t>Nails</w:t>
+      </w:r>
+      <w:proofErr w:type="spellEnd"/>
+      <w:r>
+        <w:rPr>
+          <w:lang w:val="es-ES"/>
+        </w:rPr>
+        <w:t xml:space="preserve">! </w:t>
+      </w:r>
+      <w:proofErr w:type="gramStart"/>
+      <w:r>
+        <w:rPr>
+          <w:lang w:val="es-ES"/>
+        </w:rPr>
+        <w:t xml:space="preserve">Realizamos uñas esculpidas y pestañas </w:t>
+      </w:r>
+      <w:proofErr w:type="spellStart"/>
+      <w:r>
+        <w:rPr>
+          <w:lang w:val="es-ES"/>
+        </w:rPr>
+        <w:t>unicas</w:t>
+      </w:r>
+      <w:proofErr w:type="spellEnd"/>
+      <w:r>
+        <w:rPr>
+          <w:lang w:val="es-ES"/>
+        </w:rPr>
+        <w:t>!</w:t>
+      </w:r>
+      <w:proofErr w:type="gramEnd"/>
+      <w:r>
+        <w:rPr>
+          <w:lang w:val="es-ES"/>
+        </w:rPr>
+        <w:t>"&gt;</w:t>
+      </w:r>
+    </w:p>
+    <w:p>
+      <w:pPr>
+        <w:rPr>
+          <w:lang w:val="es-ES"/>
+        </w:rPr>
+      </w:pPr>
+    </w:p>
+    <w:p>
+      <w:pPr>
+        <w:rPr>
+          <w:lang w:val="es-ES"/>
+        </w:rPr>
+      </w:pPr>
+      <w:r>
+        <w:rPr>
+          <w:lang w:val="es-ES"/>
+        </w:rPr>
+        <w:t xml:space="preserve">&lt;meta </w:t>
+      </w:r>
+      <w:proofErr w:type="spellStart"/>
+      <w:r>
+        <w:rPr>
+          <w:lang w:val="es-ES"/>
+        </w:rPr>
+        <w:t>name</w:t>
+      </w:r>
+      <w:proofErr w:type="spellEnd"/>
+      <w:r>
+        <w:rPr>
+          <w:lang w:val="es-ES"/>
+        </w:rPr>
+        <w:t>="</w:t>
+      </w:r>
+      <w:proofErr w:type="spellStart"/>
+      <w:r>
+        <w:rPr>
+          <w:lang w:val="es-ES"/>
+        </w:rPr>
+        <w:t>description</w:t>
+      </w:r>
+      <w:proofErr w:type="spellEnd"/>
+      <w:r>
+        <w:rPr>
+          <w:lang w:val="es-ES"/>
+        </w:rPr>
+        <w:t xml:space="preserve">" </w:t>
+      </w:r>
+      <w:proofErr w:type="spellStart"/>
+      <w:r>
+        <w:rPr>
+          <w:lang w:val="es-ES"/>
+        </w:rPr>
+        <w:t>content</w:t>
+      </w:r>
+      <w:proofErr w:type="spellEnd"/>
+      <w:r>
+        <w:rPr>
+          <w:lang w:val="es-ES"/>
+        </w:rPr>
+        <w:t xml:space="preserve">="Bienvenidas a </w:t>
+      </w:r>
+      <w:proofErr w:type="spellStart"/>
+      <w:r>
+        <w:rPr>
+          <w:lang w:val="es-ES"/>
+        </w:rPr>
+        <w:t>Dali</w:t>
+      </w:r>
+      <w:proofErr w:type="spellEnd"/>
+      <w:r>
+        <w:rPr>
+          <w:lang w:val="es-ES"/>
+        </w:rPr>
+        <w:t xml:space="preserve"> </w:t>
+      </w:r>
+      <w:proofErr w:type="spellStart"/>
+      <w:r>
+        <w:rPr>
+          <w:lang w:val="es-ES"/>
+        </w:rPr>
+        <w:t>Nails</w:t>
+      </w:r>
+      <w:proofErr w:type="spellEnd"/>
+      <w:r>
+        <w:rPr>
+          <w:lang w:val="es-ES"/>
+        </w:rPr>
+        <w:t xml:space="preserve">! </w:t>
+      </w:r>
+      <w:proofErr w:type="spellStart"/>
+      <w:r>
+        <w:rPr>
+          <w:lang w:val="es-ES"/>
+        </w:rPr>
+        <w:t>Contactanos</w:t>
+      </w:r>
+      <w:proofErr w:type="spellEnd"/>
+      <w:r>
+        <w:rPr>
+          <w:lang w:val="es-ES"/>
+        </w:rPr>
+        <w:t xml:space="preserve"> para </w:t>
+      </w:r>
+      <w:proofErr w:type="spellStart"/>
+      <w:r>
+        <w:rPr>
+          <w:lang w:val="es-ES"/>
+        </w:rPr>
+        <w:t>mas</w:t>
+      </w:r>
+      <w:proofErr w:type="spellEnd"/>
+      <w:r>
+        <w:rPr>
+          <w:lang w:val="es-ES"/>
+        </w:rPr>
+        <w:t xml:space="preserve"> </w:t>
+      </w:r>
+      <w:proofErr w:type="spellStart"/>
+      <w:r>
+        <w:rPr>
+          <w:lang w:val="es-ES"/>
+        </w:rPr>
+        <w:t>informacion</w:t>
+      </w:r>
+      <w:proofErr w:type="spellEnd"/>
+      <w:r>
+        <w:rPr>
+          <w:lang w:val="es-ES"/>
+        </w:rPr>
+        <w:t>."&gt;</w:t>
+      </w:r>
+    </w:p>
+    <w:p>
+      <w:pPr>
+        <w:rPr>
+          <w:lang w:val="es-ES"/>
+        </w:rPr>
+      </w:pPr>
+    </w:p>
+    <w:p>
+      <w:pPr>
+        <w:rPr>
+          <w:lang w:val="es-ES"/>
+        </w:rPr>
+      </w:pPr>
+      <w:r>
+        <w:rPr>
+          <w:lang w:val="es-ES"/>
+        </w:rPr>
+        <w:t xml:space="preserve">&lt;meta </w:t>
+      </w:r>
+      <w:proofErr w:type="spellStart"/>
+      <w:r>
+        <w:rPr>
+          <w:lang w:val="es-ES"/>
+        </w:rPr>
+        <w:t>name</w:t>
+      </w:r>
+      <w:proofErr w:type="spellEnd"/>
+      <w:r>
+        <w:rPr>
+          <w:lang w:val="es-ES"/>
+        </w:rPr>
+        <w:t>="</w:t>
+      </w:r>
+      <w:proofErr w:type="spellStart"/>
+      <w:r>
+        <w:rPr>
+          <w:lang w:val="es-ES"/>
+        </w:rPr>
+        <w:t>description</w:t>
+      </w:r>
+      <w:proofErr w:type="spellEnd"/>
+      <w:r>
+        <w:rPr>
+          <w:lang w:val="es-ES"/>
+        </w:rPr>
+        <w:t xml:space="preserve">" </w:t>
+      </w:r>
+      <w:proofErr w:type="spellStart"/>
+      <w:r>
+        <w:rPr>
+          <w:lang w:val="es-ES"/>
+        </w:rPr>
+        <w:t>content</w:t>
+      </w:r>
+      <w:proofErr w:type="spellEnd"/>
+      <w:r>
+        <w:rPr>
+          <w:lang w:val="es-ES"/>
+        </w:rPr>
+        <w:t xml:space="preserve">="Bienvenidas a </w:t>
+      </w:r>
+      <w:proofErr w:type="spellStart"/>
+      <w:r>
+        <w:rPr>
+          <w:lang w:val="es-ES"/>
+        </w:rPr>
+        <w:t>Dali</w:t>
+      </w:r>
+      <w:proofErr w:type="spellEnd"/>
+      <w:r>
+        <w:rPr>
+          <w:lang w:val="es-ES"/>
+        </w:rPr>
+        <w:t xml:space="preserve"> </w:t>
+      </w:r>
+      <w:proofErr w:type="spellStart"/>
+      <w:r>
+        <w:rPr>
+          <w:lang w:val="es-ES"/>
+        </w:rPr>
+        <w:t>Nails</w:t>
+      </w:r>
+      <w:proofErr w:type="spellEnd"/>
+      <w:r>
+        <w:rPr>
+          <w:lang w:val="es-ES"/>
+        </w:rPr>
+        <w:t xml:space="preserve">! </w:t>
+      </w:r>
+      <w:proofErr w:type="gramStart"/>
+      <w:r>
+        <w:rPr>
+          <w:lang w:val="es-ES"/>
+        </w:rPr>
+        <w:t>Conoce nuestro arte en uñas!</w:t>
+      </w:r>
+      <w:proofErr w:type="gramEnd"/>
+      <w:r>
+        <w:rPr>
+          <w:lang w:val="es-ES"/>
+        </w:rPr>
+        <w:t>"&gt;</w:t>
+      </w:r>
+    </w:p>
+    <w:p>
+      <w:pPr>
+        <w:rPr>
+          <w:lang w:val="es-ES"/>
+        </w:rPr>
+      </w:pPr>
+    </w:p>
+    <w:p>
+      <w:pPr>
+        <w:rPr>
+          <w:lang w:val="es-ES"/>
+        </w:rPr>
+      </w:pPr>
+      <w:r>
+        <w:rPr>
+          <w:lang w:val="es-ES"/>
+        </w:rPr>
+        <w:t xml:space="preserve">&lt;meta </w:t>
+      </w:r>
+      <w:proofErr w:type="spellStart"/>
+      <w:r>
+        <w:rPr>
+          <w:lang w:val="es-ES"/>
+        </w:rPr>
+        <w:t>name</w:t>
+      </w:r>
+      <w:proofErr w:type="spellEnd"/>
+      <w:r>
+        <w:rPr>
+          <w:lang w:val="es-ES"/>
+        </w:rPr>
+        <w:t>="</w:t>
+      </w:r>
+      <w:proofErr w:type="spellStart"/>
+      <w:r>
+        <w:rPr>
+          <w:lang w:val="es-ES"/>
+        </w:rPr>
+        <w:t>description</w:t>
+      </w:r>
+      <w:proofErr w:type="spellEnd"/>
+      <w:r>
+        <w:rPr>
+          <w:lang w:val="es-ES"/>
+        </w:rPr>
+        <w:t xml:space="preserve">" </w:t>
+      </w:r>
+      <w:proofErr w:type="spellStart"/>
+      <w:r>
+        <w:rPr>
+          <w:lang w:val="es-ES"/>
+        </w:rPr>
+        <w:t>content</w:t>
+      </w:r>
+      <w:proofErr w:type="spellEnd"/>
+      <w:r>
+        <w:rPr>
+          <w:lang w:val="es-ES"/>
+        </w:rPr>
+        <w:t xml:space="preserve">="Bienvenidas a </w:t>
+      </w:r>
+      <w:proofErr w:type="spellStart"/>
+      <w:r>
+        <w:rPr>
+          <w:lang w:val="es-ES"/>
+        </w:rPr>
+        <w:t>Dali</w:t>
+      </w:r>
+      <w:proofErr w:type="spellEnd"/>
+      <w:r>
+        <w:rPr>
+          <w:lang w:val="es-ES"/>
+        </w:rPr>
+        <w:t xml:space="preserve"> </w:t>
+      </w:r>
+      <w:proofErr w:type="spellStart"/>
+      <w:r>
+        <w:rPr>
+          <w:lang w:val="es-ES"/>
+        </w:rPr>
+        <w:t>Nails</w:t>
+      </w:r>
+      <w:proofErr w:type="spellEnd"/>
+      <w:r>
+        <w:rPr>
+          <w:lang w:val="es-ES"/>
+        </w:rPr>
+        <w:t xml:space="preserve">! </w:t>
+      </w:r>
+      <w:proofErr w:type="gramStart"/>
+      <w:r>
+        <w:rPr>
+          <w:lang w:val="es-ES"/>
+        </w:rPr>
+        <w:t>Conoce a nuestras artistas!</w:t>
+      </w:r>
+      <w:proofErr w:type="gramEnd"/>
+      <w:r>
+        <w:rPr>
+          <w:lang w:val="es-ES"/>
+        </w:rPr>
+        <w:t>"&gt;</w:t>
+      </w:r>
+    </w:p>
+    <w:p>
+      <w:pPr>
+        <w:rPr>
+          <w:lang w:val="es-ES"/>
+        </w:rPr>
+      </w:pPr>
+    </w:p>
+    <w:p>
+      <w:pPr>
+        <w:rPr>
+          <w:lang w:val="es-ES"/>
+        </w:rPr>
+      </w:pPr>
+      <w:r>
+        <w:rPr>
+          <w:lang w:val="es-ES"/>
+        </w:rPr>
+        <w:t xml:space="preserve">&lt;meta </w:t>
+      </w:r>
+      <w:proofErr w:type="spellStart"/>
+      <w:r>
+        <w:rPr>
+          <w:lang w:val="es-ES"/>
+        </w:rPr>
+        <w:t>name</w:t>
+      </w:r>
+      <w:proofErr w:type="spellEnd"/>
+      <w:r>
+        <w:rPr>
+          <w:lang w:val="es-ES"/>
+        </w:rPr>
+        <w:t>="</w:t>
+      </w:r>
+      <w:proofErr w:type="spellStart"/>
+      <w:r>
+        <w:rPr>
+          <w:lang w:val="es-ES"/>
+        </w:rPr>
+        <w:t>description</w:t>
+      </w:r>
+      <w:proofErr w:type="spellEnd"/>
+      <w:r>
+        <w:rPr>
+          <w:lang w:val="es-ES"/>
+        </w:rPr>
+        <w:t xml:space="preserve">" </w:t>
+      </w:r>
+      <w:proofErr w:type="spellStart"/>
+      <w:r>
+        <w:rPr>
+          <w:lang w:val="es-ES"/>
+        </w:rPr>
+        <w:t>content</w:t>
+      </w:r>
+      <w:proofErr w:type="spellEnd"/>
+      <w:r>
+        <w:rPr>
+          <w:lang w:val="es-ES"/>
+        </w:rPr>
+        <w:t xml:space="preserve">="Bienvenidas a </w:t>
+      </w:r>
+      <w:proofErr w:type="spellStart"/>
+      <w:r>
+        <w:rPr>
+          <w:lang w:val="es-ES"/>
+        </w:rPr>
+        <w:t>Dali</w:t>
+      </w:r>
+      <w:proofErr w:type="spellEnd"/>
+      <w:r>
+        <w:rPr>
+          <w:lang w:val="es-ES"/>
+        </w:rPr>
+        <w:t xml:space="preserve"> </w:t>
+      </w:r>
+      <w:proofErr w:type="spellStart"/>
+      <w:r>
+        <w:rPr>
+          <w:lang w:val="es-ES"/>
+        </w:rPr>
+        <w:t>Nails</w:t>
+      </w:r>
+      <w:proofErr w:type="spellEnd"/>
+      <w:r>
+        <w:rPr>
+          <w:lang w:val="es-ES"/>
+        </w:rPr>
+        <w:t xml:space="preserve">! </w:t>
+      </w:r>
+      <w:proofErr w:type="spellStart"/>
+      <w:r>
+        <w:rPr>
+          <w:lang w:val="es-ES"/>
+        </w:rPr>
+        <w:t>Conocenos</w:t>
+      </w:r>
+      <w:proofErr w:type="spellEnd"/>
+      <w:r>
+        <w:rPr>
+          <w:lang w:val="es-ES"/>
+        </w:rPr>
+        <w:t xml:space="preserve"> un poco </w:t>
+      </w:r>
+      <w:proofErr w:type="spellStart"/>
+      <w:r>
+        <w:rPr>
+          <w:lang w:val="es-ES"/>
+        </w:rPr>
+        <w:t>mas</w:t>
+      </w:r>
+      <w:proofErr w:type="spellEnd"/>
+      <w:r>
+        <w:rPr>
+          <w:lang w:val="es-ES"/>
+        </w:rPr>
+        <w:t>!"&gt;</w:t>
       </w:r>
     </w:p>
     <w:sectPr>

</xml_diff>